<commit_message>
Huit grilles d'espace + consommation d'un portail
</commit_message>
<xml_diff>
--- a/docs/Praxis-les-grilles.docx
+++ b/docs/Praxis-les-grilles.docx
@@ -3682,6 +3682,1222 @@
       </w:r>
     </w:p>
     <w:p>
+      <w:r>
+        <w:rPr>
+          <w:noProof/>
+        </w:rPr>
+        <w:lastRenderedPageBreak/>
+        <mc:AlternateContent>
+          <mc:Choice Requires="wpc">
+            <w:drawing>
+              <wp:inline distT="0" distB="0" distL="0" distR="0" wp14:anchorId="7973CF20" wp14:editId="4C5E5B68">
+                <wp:extent cx="5382830" cy="3907790"/>
+                <wp:effectExtent l="0" t="0" r="0" b="0"/>
+                <wp:docPr id="10" name="Zone de dessin 10"/>
+                <wp:cNvGraphicFramePr>
+                  <a:graphicFrameLocks xmlns:a="http://schemas.openxmlformats.org/drawingml/2006/main" noChangeAspect="1"/>
+                </wp:cNvGraphicFramePr>
+                <a:graphic xmlns:a="http://schemas.openxmlformats.org/drawingml/2006/main">
+                  <a:graphicData uri="http://schemas.microsoft.com/office/word/2010/wordprocessingCanvas">
+                    <wpc:wpc>
+                      <wpc:bg>
+                        <a:noFill/>
+                      </wpc:bg>
+                      <wpc:whole/>
+                      <wps:wsp>
+                        <wps:cNvPr id="3" name="Rectangle 3"/>
+                        <wps:cNvSpPr/>
+                        <wps:spPr>
+                          <a:xfrm>
+                            <a:off x="531314" y="1270976"/>
+                            <a:ext cx="1260000" cy="1260000"/>
+                          </a:xfrm>
+                          <a:prstGeom prst="rect">
+                            <a:avLst/>
+                          </a:prstGeom>
+                          <a:noFill/>
+                          <a:ln w="38100">
+                            <a:solidFill>
+                              <a:schemeClr val="bg1"/>
+                            </a:solidFill>
+                          </a:ln>
+                        </wps:spPr>
+                        <wps:style>
+                          <a:lnRef idx="2">
+                            <a:schemeClr val="accent1">
+                              <a:shade val="50000"/>
+                            </a:schemeClr>
+                          </a:lnRef>
+                          <a:fillRef idx="1">
+                            <a:schemeClr val="accent1"/>
+                          </a:fillRef>
+                          <a:effectRef idx="0">
+                            <a:schemeClr val="accent1"/>
+                          </a:effectRef>
+                          <a:fontRef idx="minor">
+                            <a:schemeClr val="lt1"/>
+                          </a:fontRef>
+                        </wps:style>
+                        <wps:txbx>
+                          <w:txbxContent>
+                            <w:p>
+                              <w:pPr>
+                                <w:jc w:val="right"/>
+                                <w:rPr>
+                                  <w:color w:val="FFFFFF" w:themeColor="background1"/>
+                                </w:rPr>
+                              </w:pPr>
+                              <w:r>
+                                <w:rPr>
+                                  <w:color w:val="FFFFFF" w:themeColor="background1"/>
+                                </w:rPr>
+                                <w:t>1</w:t>
+                              </w:r>
+                            </w:p>
+                          </w:txbxContent>
+                        </wps:txbx>
+                        <wps:bodyPr rot="0" spcFirstLastPara="0" vertOverflow="overflow" horzOverflow="overflow" vert="horz" wrap="square" lIns="0" tIns="0" rIns="144000" bIns="0" numCol="1" spcCol="0" rtlCol="0" fromWordArt="0" anchor="b" anchorCtr="0" forceAA="0" compatLnSpc="1">
+                          <a:prstTxWarp prst="textNoShape">
+                            <a:avLst/>
+                          </a:prstTxWarp>
+                          <a:noAutofit/>
+                        </wps:bodyPr>
+                      </wps:wsp>
+                      <wps:wsp>
+                        <wps:cNvPr id="4" name="Rectangle 4"/>
+                        <wps:cNvSpPr/>
+                        <wps:spPr>
+                          <a:xfrm>
+                            <a:off x="1791314" y="1271164"/>
+                            <a:ext cx="1259840" cy="1259840"/>
+                          </a:xfrm>
+                          <a:prstGeom prst="rect">
+                            <a:avLst/>
+                          </a:prstGeom>
+                          <a:noFill/>
+                          <a:ln w="38100">
+                            <a:solidFill>
+                              <a:schemeClr val="bg1"/>
+                            </a:solidFill>
+                          </a:ln>
+                        </wps:spPr>
+                        <wps:style>
+                          <a:lnRef idx="2">
+                            <a:schemeClr val="accent1">
+                              <a:shade val="50000"/>
+                            </a:schemeClr>
+                          </a:lnRef>
+                          <a:fillRef idx="1">
+                            <a:schemeClr val="accent1"/>
+                          </a:fillRef>
+                          <a:effectRef idx="0">
+                            <a:schemeClr val="accent1"/>
+                          </a:effectRef>
+                          <a:fontRef idx="minor">
+                            <a:schemeClr val="lt1"/>
+                          </a:fontRef>
+                        </wps:style>
+                        <wps:txbx>
+                          <w:txbxContent>
+                            <w:p>
+                              <w:pPr>
+                                <w:spacing w:line="256" w:lineRule="auto"/>
+                                <w:jc w:val="right"/>
+                                <w:rPr>
+                                  <w:rFonts w:eastAsia="Calibri"/>
+                                  <w:color w:val="FFFFFF" w:themeColor="background1"/>
+                                </w:rPr>
+                              </w:pPr>
+                              <w:r>
+                                <w:rPr>
+                                  <w:rFonts w:eastAsia="Calibri"/>
+                                  <w:color w:val="FFFFFF" w:themeColor="background1"/>
+                                </w:rPr>
+                                <w:t>2</w:t>
+                              </w:r>
+                            </w:p>
+                          </w:txbxContent>
+                        </wps:txbx>
+                        <wps:bodyPr rot="0" spcFirstLastPara="0" vert="horz" wrap="square" lIns="0" tIns="0" rIns="144000" bIns="0" numCol="1" spcCol="0" rtlCol="0" fromWordArt="0" anchor="b" anchorCtr="0" forceAA="0" compatLnSpc="1">
+                          <a:prstTxWarp prst="textNoShape">
+                            <a:avLst/>
+                          </a:prstTxWarp>
+                          <a:noAutofit/>
+                        </wps:bodyPr>
+                      </wps:wsp>
+                      <wps:wsp>
+                        <wps:cNvPr id="5" name="Rectangle 5"/>
+                        <wps:cNvSpPr/>
+                        <wps:spPr>
+                          <a:xfrm>
+                            <a:off x="3051154" y="1271147"/>
+                            <a:ext cx="1259840" cy="1259840"/>
+                          </a:xfrm>
+                          <a:prstGeom prst="rect">
+                            <a:avLst/>
+                          </a:prstGeom>
+                          <a:noFill/>
+                          <a:ln w="38100">
+                            <a:solidFill>
+                              <a:schemeClr val="bg1"/>
+                            </a:solidFill>
+                          </a:ln>
+                        </wps:spPr>
+                        <wps:style>
+                          <a:lnRef idx="2">
+                            <a:schemeClr val="accent1">
+                              <a:shade val="50000"/>
+                            </a:schemeClr>
+                          </a:lnRef>
+                          <a:fillRef idx="1">
+                            <a:schemeClr val="accent1"/>
+                          </a:fillRef>
+                          <a:effectRef idx="0">
+                            <a:schemeClr val="accent1"/>
+                          </a:effectRef>
+                          <a:fontRef idx="minor">
+                            <a:schemeClr val="lt1"/>
+                          </a:fontRef>
+                        </wps:style>
+                        <wps:txbx>
+                          <w:txbxContent>
+                            <w:p>
+                              <w:pPr>
+                                <w:spacing w:line="256" w:lineRule="auto"/>
+                                <w:jc w:val="right"/>
+                                <w:rPr>
+                                  <w:rFonts w:eastAsia="Calibri"/>
+                                  <w:color w:val="FFFFFF" w:themeColor="background1"/>
+                                </w:rPr>
+                              </w:pPr>
+                              <w:r>
+                                <w:rPr>
+                                  <w:rFonts w:eastAsia="Calibri"/>
+                                  <w:color w:val="FFFFFF" w:themeColor="background1"/>
+                                </w:rPr>
+                                <w:t>3</w:t>
+                              </w:r>
+                            </w:p>
+                          </w:txbxContent>
+                        </wps:txbx>
+                        <wps:bodyPr rot="0" spcFirstLastPara="0" vert="horz" wrap="square" lIns="0" tIns="0" rIns="144000" bIns="0" numCol="1" spcCol="0" rtlCol="0" fromWordArt="0" anchor="b" anchorCtr="0" forceAA="0" compatLnSpc="1">
+                          <a:prstTxWarp prst="textNoShape">
+                            <a:avLst/>
+                          </a:prstTxWarp>
+                          <a:noAutofit/>
+                        </wps:bodyPr>
+                      </wps:wsp>
+                      <wps:wsp>
+                        <wps:cNvPr id="6" name="Rectangle 6"/>
+                        <wps:cNvSpPr/>
+                        <wps:spPr>
+                          <a:xfrm>
+                            <a:off x="531314" y="2530275"/>
+                            <a:ext cx="1259840" cy="1259840"/>
+                          </a:xfrm>
+                          <a:prstGeom prst="rect">
+                            <a:avLst/>
+                          </a:prstGeom>
+                          <a:noFill/>
+                          <a:ln w="38100">
+                            <a:solidFill>
+                              <a:schemeClr val="bg1"/>
+                            </a:solidFill>
+                          </a:ln>
+                        </wps:spPr>
+                        <wps:style>
+                          <a:lnRef idx="2">
+                            <a:schemeClr val="accent1">
+                              <a:shade val="50000"/>
+                            </a:schemeClr>
+                          </a:lnRef>
+                          <a:fillRef idx="1">
+                            <a:schemeClr val="accent1"/>
+                          </a:fillRef>
+                          <a:effectRef idx="0">
+                            <a:schemeClr val="accent1"/>
+                          </a:effectRef>
+                          <a:fontRef idx="minor">
+                            <a:schemeClr val="lt1"/>
+                          </a:fontRef>
+                        </wps:style>
+                        <wps:txbx>
+                          <w:txbxContent>
+                            <w:p>
+                              <w:pPr>
+                                <w:spacing w:line="256" w:lineRule="auto"/>
+                                <w:jc w:val="right"/>
+                                <w:rPr>
+                                  <w:rFonts w:eastAsia="Calibri"/>
+                                  <w:color w:val="FFFFFF" w:themeColor="background1"/>
+                                </w:rPr>
+                              </w:pPr>
+                              <w:r>
+                                <w:rPr>
+                                  <w:rFonts w:eastAsia="Calibri"/>
+                                  <w:color w:val="FFFFFF" w:themeColor="background1"/>
+                                </w:rPr>
+                                <w:t>4</w:t>
+                              </w:r>
+                            </w:p>
+                          </w:txbxContent>
+                        </wps:txbx>
+                        <wps:bodyPr rot="0" spcFirstLastPara="0" vert="horz" wrap="square" lIns="0" tIns="0" rIns="144000" bIns="0" numCol="1" spcCol="0" rtlCol="0" fromWordArt="0" anchor="b" anchorCtr="0" forceAA="0" compatLnSpc="1">
+                          <a:prstTxWarp prst="textNoShape">
+                            <a:avLst/>
+                          </a:prstTxWarp>
+                          <a:noAutofit/>
+                        </wps:bodyPr>
+                      </wps:wsp>
+                      <wps:wsp>
+                        <wps:cNvPr id="7" name="Rectangle 7"/>
+                        <wps:cNvSpPr/>
+                        <wps:spPr>
+                          <a:xfrm>
+                            <a:off x="1791154" y="2530750"/>
+                            <a:ext cx="1259840" cy="1259205"/>
+                          </a:xfrm>
+                          <a:prstGeom prst="rect">
+                            <a:avLst/>
+                          </a:prstGeom>
+                          <a:noFill/>
+                          <a:ln w="38100">
+                            <a:solidFill>
+                              <a:schemeClr val="bg1"/>
+                            </a:solidFill>
+                          </a:ln>
+                        </wps:spPr>
+                        <wps:style>
+                          <a:lnRef idx="2">
+                            <a:schemeClr val="accent1">
+                              <a:shade val="50000"/>
+                            </a:schemeClr>
+                          </a:lnRef>
+                          <a:fillRef idx="1">
+                            <a:schemeClr val="accent1"/>
+                          </a:fillRef>
+                          <a:effectRef idx="0">
+                            <a:schemeClr val="accent1"/>
+                          </a:effectRef>
+                          <a:fontRef idx="minor">
+                            <a:schemeClr val="lt1"/>
+                          </a:fontRef>
+                        </wps:style>
+                        <wps:txbx>
+                          <w:txbxContent>
+                            <w:p>
+                              <w:pPr>
+                                <w:spacing w:line="254" w:lineRule="auto"/>
+                                <w:jc w:val="right"/>
+                                <w:rPr>
+                                  <w:rFonts w:eastAsia="Calibri"/>
+                                  <w:color w:val="FFFFFF" w:themeColor="background1"/>
+                                </w:rPr>
+                              </w:pPr>
+                              <w:r>
+                                <w:rPr>
+                                  <w:rFonts w:eastAsia="Calibri"/>
+                                  <w:color w:val="FFFFFF" w:themeColor="background1"/>
+                                </w:rPr>
+                                <w:t>5</w:t>
+                              </w:r>
+                            </w:p>
+                          </w:txbxContent>
+                        </wps:txbx>
+                        <wps:bodyPr rot="0" spcFirstLastPara="0" vert="horz" wrap="square" lIns="0" tIns="0" rIns="144000" bIns="0" numCol="1" spcCol="0" rtlCol="0" fromWordArt="0" anchor="b" anchorCtr="0" forceAA="0" compatLnSpc="1">
+                          <a:prstTxWarp prst="textNoShape">
+                            <a:avLst/>
+                          </a:prstTxWarp>
+                          <a:noAutofit/>
+                        </wps:bodyPr>
+                      </wps:wsp>
+                      <wps:wsp>
+                        <wps:cNvPr id="8" name="Rectangle 8"/>
+                        <wps:cNvSpPr/>
+                        <wps:spPr>
+                          <a:xfrm>
+                            <a:off x="3051154" y="2530590"/>
+                            <a:ext cx="1259840" cy="1259205"/>
+                          </a:xfrm>
+                          <a:prstGeom prst="rect">
+                            <a:avLst/>
+                          </a:prstGeom>
+                          <a:noFill/>
+                          <a:ln w="38100">
+                            <a:solidFill>
+                              <a:schemeClr val="bg1"/>
+                            </a:solidFill>
+                          </a:ln>
+                        </wps:spPr>
+                        <wps:style>
+                          <a:lnRef idx="2">
+                            <a:schemeClr val="accent1">
+                              <a:shade val="50000"/>
+                            </a:schemeClr>
+                          </a:lnRef>
+                          <a:fillRef idx="1">
+                            <a:schemeClr val="accent1"/>
+                          </a:fillRef>
+                          <a:effectRef idx="0">
+                            <a:schemeClr val="accent1"/>
+                          </a:effectRef>
+                          <a:fontRef idx="minor">
+                            <a:schemeClr val="lt1"/>
+                          </a:fontRef>
+                        </wps:style>
+                        <wps:txbx>
+                          <w:txbxContent>
+                            <w:p>
+                              <w:pPr>
+                                <w:spacing w:line="254" w:lineRule="auto"/>
+                                <w:jc w:val="right"/>
+                                <w:rPr>
+                                  <w:rFonts w:eastAsia="Calibri"/>
+                                  <w:color w:val="FFFFFF" w:themeColor="background1"/>
+                                </w:rPr>
+                              </w:pPr>
+                              <w:r>
+                                <w:rPr>
+                                  <w:rFonts w:eastAsia="Calibri"/>
+                                  <w:color w:val="FFFFFF" w:themeColor="background1"/>
+                                </w:rPr>
+                                <w:t>6</w:t>
+                              </w:r>
+                            </w:p>
+                          </w:txbxContent>
+                        </wps:txbx>
+                        <wps:bodyPr rot="0" spcFirstLastPara="0" vert="horz" wrap="square" lIns="0" tIns="0" rIns="144000" bIns="0" numCol="1" spcCol="0" rtlCol="0" fromWordArt="0" anchor="b" anchorCtr="0" forceAA="0" compatLnSpc="1">
+                          <a:prstTxWarp prst="textNoShape">
+                            <a:avLst/>
+                          </a:prstTxWarp>
+                          <a:noAutofit/>
+                        </wps:bodyPr>
+                      </wps:wsp>
+                      <wps:wsp>
+                        <wps:cNvPr id="9" name="Rectangle 9"/>
+                        <wps:cNvSpPr/>
+                        <wps:spPr>
+                          <a:xfrm>
+                            <a:off x="531405" y="1270997"/>
+                            <a:ext cx="288000" cy="288000"/>
+                          </a:xfrm>
+                          <a:prstGeom prst="rect">
+                            <a:avLst/>
+                          </a:prstGeom>
+                          <a:ln>
+                            <a:noFill/>
+                          </a:ln>
+                        </wps:spPr>
+                        <wps:style>
+                          <a:lnRef idx="2">
+                            <a:schemeClr val="accent6"/>
+                          </a:lnRef>
+                          <a:fillRef idx="1">
+                            <a:schemeClr val="lt1"/>
+                          </a:fillRef>
+                          <a:effectRef idx="0">
+                            <a:schemeClr val="accent6"/>
+                          </a:effectRef>
+                          <a:fontRef idx="minor">
+                            <a:schemeClr val="dk1"/>
+                          </a:fontRef>
+                        </wps:style>
+                        <wps:txbx>
+                          <w:txbxContent>
+                            <w:p>
+                              <w:pPr>
+                                <w:jc w:val="center"/>
+                              </w:pPr>
+                              <w:r>
+                                <w:t>7</w:t>
+                              </w:r>
+                            </w:p>
+                          </w:txbxContent>
+                        </wps:txbx>
+                        <wps:bodyPr rot="0" spcFirstLastPara="0" vertOverflow="overflow" horzOverflow="overflow" vert="horz" wrap="square" lIns="0" tIns="36000" rIns="0" bIns="0" numCol="1" spcCol="0" rtlCol="0" fromWordArt="0" anchor="ctr" anchorCtr="0" forceAA="0" compatLnSpc="1">
+                          <a:prstTxWarp prst="textNoShape">
+                            <a:avLst/>
+                          </a:prstTxWarp>
+                          <a:noAutofit/>
+                        </wps:bodyPr>
+                      </wps:wsp>
+                    </wpc:wpc>
+                  </a:graphicData>
+                </a:graphic>
+              </wp:inline>
+            </w:drawing>
+          </mc:Choice>
+          <mc:Fallback>
+            <w:pict>
+              <v:group w14:anchorId="7973CF20" id="Zone de dessin 10" o:spid="_x0000_s1080" editas="canvas" style="width:423.85pt;height:307.7pt;mso-position-horizontal-relative:char;mso-position-vertical-relative:line" coordsize="53822,39077" o:gfxdata="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">
+                <v:shape id="_x0000_s1081" type="#_x0000_t75" style="position:absolute;width:53822;height:39077;visibility:visible;mso-wrap-style:square">
+                  <v:fill o:detectmouseclick="t"/>
+                  <v:path o:connecttype="none"/>
+                </v:shape>
+                <v:rect id="Rectangle 3" o:spid="_x0000_s1082" style="position:absolute;left:5313;top:12709;width:12600;height:12600;visibility:visible;mso-wrap-style:square;v-text-anchor:bottom" o:gfxdata="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" filled="f" strokecolor="white [3212]" strokeweight="3pt">
+                  <v:textbox inset="0,0,4mm,0">
+                    <w:txbxContent>
+                      <w:p>
+                        <w:pPr>
+                          <w:jc w:val="right"/>
+                          <w:rPr>
+                            <w:color w:val="FFFFFF" w:themeColor="background1"/>
+                          </w:rPr>
+                        </w:pPr>
+                        <w:r>
+                          <w:rPr>
+                            <w:color w:val="FFFFFF" w:themeColor="background1"/>
+                          </w:rPr>
+                          <w:t>1</w:t>
+                        </w:r>
+                      </w:p>
+                    </w:txbxContent>
+                  </v:textbox>
+                </v:rect>
+                <v:rect id="Rectangle 4" o:spid="_x0000_s1083" style="position:absolute;left:17913;top:12711;width:12598;height:12599;visibility:visible;mso-wrap-style:square;v-text-anchor:bottom" o:gfxdata="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" filled="f" strokecolor="white [3212]" strokeweight="3pt">
+                  <v:textbox inset="0,0,4mm,0">
+                    <w:txbxContent>
+                      <w:p>
+                        <w:pPr>
+                          <w:spacing w:line="256" w:lineRule="auto"/>
+                          <w:jc w:val="right"/>
+                          <w:rPr>
+                            <w:rFonts w:eastAsia="Calibri"/>
+                            <w:color w:val="FFFFFF" w:themeColor="background1"/>
+                          </w:rPr>
+                        </w:pPr>
+                        <w:r>
+                          <w:rPr>
+                            <w:rFonts w:eastAsia="Calibri"/>
+                            <w:color w:val="FFFFFF" w:themeColor="background1"/>
+                          </w:rPr>
+                          <w:t>2</w:t>
+                        </w:r>
+                      </w:p>
+                    </w:txbxContent>
+                  </v:textbox>
+                </v:rect>
+                <v:rect id="Rectangle 5" o:spid="_x0000_s1084" style="position:absolute;left:30511;top:12711;width:12598;height:12598;visibility:visible;mso-wrap-style:square;v-text-anchor:bottom" o:gfxdata="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" filled="f" strokecolor="white [3212]" strokeweight="3pt">
+                  <v:textbox inset="0,0,4mm,0">
+                    <w:txbxContent>
+                      <w:p>
+                        <w:pPr>
+                          <w:spacing w:line="256" w:lineRule="auto"/>
+                          <w:jc w:val="right"/>
+                          <w:rPr>
+                            <w:rFonts w:eastAsia="Calibri"/>
+                            <w:color w:val="FFFFFF" w:themeColor="background1"/>
+                          </w:rPr>
+                        </w:pPr>
+                        <w:r>
+                          <w:rPr>
+                            <w:rFonts w:eastAsia="Calibri"/>
+                            <w:color w:val="FFFFFF" w:themeColor="background1"/>
+                          </w:rPr>
+                          <w:t>3</w:t>
+                        </w:r>
+                      </w:p>
+                    </w:txbxContent>
+                  </v:textbox>
+                </v:rect>
+                <v:rect id="Rectangle 6" o:spid="_x0000_s1085" style="position:absolute;left:5313;top:25302;width:12598;height:12599;visibility:visible;mso-wrap-style:square;v-text-anchor:bottom" o:gfxdata="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" filled="f" strokecolor="white [3212]" strokeweight="3pt">
+                  <v:textbox inset="0,0,4mm,0">
+                    <w:txbxContent>
+                      <w:p>
+                        <w:pPr>
+                          <w:spacing w:line="256" w:lineRule="auto"/>
+                          <w:jc w:val="right"/>
+                          <w:rPr>
+                            <w:rFonts w:eastAsia="Calibri"/>
+                            <w:color w:val="FFFFFF" w:themeColor="background1"/>
+                          </w:rPr>
+                        </w:pPr>
+                        <w:r>
+                          <w:rPr>
+                            <w:rFonts w:eastAsia="Calibri"/>
+                            <w:color w:val="FFFFFF" w:themeColor="background1"/>
+                          </w:rPr>
+                          <w:t>4</w:t>
+                        </w:r>
+                      </w:p>
+                    </w:txbxContent>
+                  </v:textbox>
+                </v:rect>
+                <v:rect id="Rectangle 7" o:spid="_x0000_s1086" style="position:absolute;left:17911;top:25307;width:12598;height:12592;visibility:visible;mso-wrap-style:square;v-text-anchor:bottom" o:gfxdata="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" filled="f" strokecolor="white [3212]" strokeweight="3pt">
+                  <v:textbox inset="0,0,4mm,0">
+                    <w:txbxContent>
+                      <w:p>
+                        <w:pPr>
+                          <w:spacing w:line="254" w:lineRule="auto"/>
+                          <w:jc w:val="right"/>
+                          <w:rPr>
+                            <w:rFonts w:eastAsia="Calibri"/>
+                            <w:color w:val="FFFFFF" w:themeColor="background1"/>
+                          </w:rPr>
+                        </w:pPr>
+                        <w:r>
+                          <w:rPr>
+                            <w:rFonts w:eastAsia="Calibri"/>
+                            <w:color w:val="FFFFFF" w:themeColor="background1"/>
+                          </w:rPr>
+                          <w:t>5</w:t>
+                        </w:r>
+                      </w:p>
+                    </w:txbxContent>
+                  </v:textbox>
+                </v:rect>
+                <v:rect id="Rectangle 8" o:spid="_x0000_s1087" style="position:absolute;left:30511;top:25305;width:12598;height:12592;visibility:visible;mso-wrap-style:square;v-text-anchor:bottom" o:gfxdata="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" filled="f" strokecolor="white [3212]" strokeweight="3pt">
+                  <v:textbox inset="0,0,4mm,0">
+                    <w:txbxContent>
+                      <w:p>
+                        <w:pPr>
+                          <w:spacing w:line="254" w:lineRule="auto"/>
+                          <w:jc w:val="right"/>
+                          <w:rPr>
+                            <w:rFonts w:eastAsia="Calibri"/>
+                            <w:color w:val="FFFFFF" w:themeColor="background1"/>
+                          </w:rPr>
+                        </w:pPr>
+                        <w:r>
+                          <w:rPr>
+                            <w:rFonts w:eastAsia="Calibri"/>
+                            <w:color w:val="FFFFFF" w:themeColor="background1"/>
+                          </w:rPr>
+                          <w:t>6</w:t>
+                        </w:r>
+                      </w:p>
+                    </w:txbxContent>
+                  </v:textbox>
+                </v:rect>
+                <v:rect id="Rectangle 9" o:spid="_x0000_s1088" style="position:absolute;left:5314;top:12709;width:2880;height:2880;visibility:visible;mso-wrap-style:square;v-text-anchor:middle" o:gfxdata="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" fillcolor="white [3201]" stroked="f" strokeweight="1pt">
+                  <v:textbox inset="0,1mm,0,0">
+                    <w:txbxContent>
+                      <w:p>
+                        <w:pPr>
+                          <w:jc w:val="center"/>
+                        </w:pPr>
+                        <w:r>
+                          <w:t>7</w:t>
+                        </w:r>
+                      </w:p>
+                    </w:txbxContent>
+                  </v:textbox>
+                </v:rect>
+                <w10:anchorlock/>
+              </v:group>
+            </w:pict>
+          </mc:Fallback>
+        </mc:AlternateContent>
+      </w:r>
+      <w:r>
+        <w:rPr>
+          <w:noProof/>
+        </w:rPr>
+        <mc:AlternateContent>
+          <mc:Choice Requires="wpc">
+            <w:drawing>
+              <wp:inline distT="0" distB="0" distL="0" distR="0" wp14:anchorId="484A7251" wp14:editId="5440D823">
+                <wp:extent cx="6558105" cy="4823460"/>
+                <wp:effectExtent l="0" t="0" r="0" b="0"/>
+                <wp:docPr id="18" name="Zone de dessin 18"/>
+                <wp:cNvGraphicFramePr>
+                  <a:graphicFrameLocks xmlns:a="http://schemas.openxmlformats.org/drawingml/2006/main" noChangeAspect="1"/>
+                </wp:cNvGraphicFramePr>
+                <a:graphic xmlns:a="http://schemas.openxmlformats.org/drawingml/2006/main">
+                  <a:graphicData uri="http://schemas.microsoft.com/office/word/2010/wordprocessingCanvas">
+                    <wpc:wpc>
+                      <wpc:bg>
+                        <a:noFill/>
+                      </wpc:bg>
+                      <wpc:whole/>
+                      <wps:wsp>
+                        <wps:cNvPr id="11" name="Rectangle 11"/>
+                        <wps:cNvSpPr/>
+                        <wps:spPr>
+                          <a:xfrm>
+                            <a:off x="2171414" y="1123279"/>
+                            <a:ext cx="1260000" cy="1260000"/>
+                          </a:xfrm>
+                          <a:prstGeom prst="rect">
+                            <a:avLst/>
+                          </a:prstGeom>
+                          <a:noFill/>
+                          <a:ln w="38100">
+                            <a:solidFill>
+                              <a:schemeClr val="bg1"/>
+                            </a:solidFill>
+                          </a:ln>
+                        </wps:spPr>
+                        <wps:style>
+                          <a:lnRef idx="2">
+                            <a:schemeClr val="accent1">
+                              <a:shade val="50000"/>
+                            </a:schemeClr>
+                          </a:lnRef>
+                          <a:fillRef idx="1">
+                            <a:schemeClr val="accent1"/>
+                          </a:fillRef>
+                          <a:effectRef idx="0">
+                            <a:schemeClr val="accent1"/>
+                          </a:effectRef>
+                          <a:fontRef idx="minor">
+                            <a:schemeClr val="lt1"/>
+                          </a:fontRef>
+                        </wps:style>
+                        <wps:txbx>
+                          <w:txbxContent>
+                            <w:p>
+                              <w:pPr>
+                                <w:jc w:val="right"/>
+                                <w:rPr>
+                                  <w:color w:val="FFFFFF" w:themeColor="background1"/>
+                                </w:rPr>
+                              </w:pPr>
+                              <w:r>
+                                <w:rPr>
+                                  <w:color w:val="FFFFFF" w:themeColor="background1"/>
+                                </w:rPr>
+                                <w:t>1</w:t>
+                              </w:r>
+                            </w:p>
+                          </w:txbxContent>
+                        </wps:txbx>
+                        <wps:bodyPr rot="0" spcFirstLastPara="0" vertOverflow="overflow" horzOverflow="overflow" vert="horz" wrap="square" lIns="0" tIns="0" rIns="144000" bIns="0" numCol="1" spcCol="0" rtlCol="0" fromWordArt="0" anchor="b" anchorCtr="0" forceAA="0" compatLnSpc="1">
+                          <a:prstTxWarp prst="textNoShape">
+                            <a:avLst/>
+                          </a:prstTxWarp>
+                          <a:noAutofit/>
+                        </wps:bodyPr>
+                      </wps:wsp>
+                      <wps:wsp>
+                        <wps:cNvPr id="12" name="Rectangle 12"/>
+                        <wps:cNvSpPr/>
+                        <wps:spPr>
+                          <a:xfrm>
+                            <a:off x="3431414" y="1123467"/>
+                            <a:ext cx="1259840" cy="1259840"/>
+                          </a:xfrm>
+                          <a:prstGeom prst="rect">
+                            <a:avLst/>
+                          </a:prstGeom>
+                          <a:noFill/>
+                          <a:ln w="38100">
+                            <a:solidFill>
+                              <a:schemeClr val="bg1"/>
+                            </a:solidFill>
+                          </a:ln>
+                        </wps:spPr>
+                        <wps:style>
+                          <a:lnRef idx="2">
+                            <a:schemeClr val="accent1">
+                              <a:shade val="50000"/>
+                            </a:schemeClr>
+                          </a:lnRef>
+                          <a:fillRef idx="1">
+                            <a:schemeClr val="accent1"/>
+                          </a:fillRef>
+                          <a:effectRef idx="0">
+                            <a:schemeClr val="accent1"/>
+                          </a:effectRef>
+                          <a:fontRef idx="minor">
+                            <a:schemeClr val="lt1"/>
+                          </a:fontRef>
+                        </wps:style>
+                        <wps:txbx>
+                          <w:txbxContent>
+                            <w:p>
+                              <w:pPr>
+                                <w:spacing w:line="256" w:lineRule="auto"/>
+                                <w:jc w:val="right"/>
+                                <w:rPr>
+                                  <w:rFonts w:eastAsia="Calibri"/>
+                                  <w:color w:val="FFFFFF" w:themeColor="background1"/>
+                                </w:rPr>
+                              </w:pPr>
+                              <w:r>
+                                <w:rPr>
+                                  <w:rFonts w:eastAsia="Calibri"/>
+                                  <w:color w:val="FFFFFF" w:themeColor="background1"/>
+                                </w:rPr>
+                                <w:t>2</w:t>
+                              </w:r>
+                            </w:p>
+                          </w:txbxContent>
+                        </wps:txbx>
+                        <wps:bodyPr rot="0" spcFirstLastPara="0" vert="horz" wrap="square" lIns="0" tIns="0" rIns="144000" bIns="0" numCol="1" spcCol="0" rtlCol="0" fromWordArt="0" anchor="b" anchorCtr="0" forceAA="0" compatLnSpc="1">
+                          <a:prstTxWarp prst="textNoShape">
+                            <a:avLst/>
+                          </a:prstTxWarp>
+                          <a:noAutofit/>
+                        </wps:bodyPr>
+                      </wps:wsp>
+                      <wps:wsp>
+                        <wps:cNvPr id="13" name="Rectangle 13"/>
+                        <wps:cNvSpPr/>
+                        <wps:spPr>
+                          <a:xfrm>
+                            <a:off x="4691254" y="1123450"/>
+                            <a:ext cx="1259840" cy="1259840"/>
+                          </a:xfrm>
+                          <a:prstGeom prst="rect">
+                            <a:avLst/>
+                          </a:prstGeom>
+                          <a:noFill/>
+                          <a:ln w="38100">
+                            <a:solidFill>
+                              <a:schemeClr val="bg1"/>
+                            </a:solidFill>
+                          </a:ln>
+                        </wps:spPr>
+                        <wps:style>
+                          <a:lnRef idx="2">
+                            <a:schemeClr val="accent1">
+                              <a:shade val="50000"/>
+                            </a:schemeClr>
+                          </a:lnRef>
+                          <a:fillRef idx="1">
+                            <a:schemeClr val="accent1"/>
+                          </a:fillRef>
+                          <a:effectRef idx="0">
+                            <a:schemeClr val="accent1"/>
+                          </a:effectRef>
+                          <a:fontRef idx="minor">
+                            <a:schemeClr val="lt1"/>
+                          </a:fontRef>
+                        </wps:style>
+                        <wps:txbx>
+                          <w:txbxContent>
+                            <w:p>
+                              <w:pPr>
+                                <w:spacing w:line="256" w:lineRule="auto"/>
+                                <w:jc w:val="right"/>
+                                <w:rPr>
+                                  <w:rFonts w:eastAsia="Calibri"/>
+                                  <w:color w:val="FFFFFF" w:themeColor="background1"/>
+                                </w:rPr>
+                              </w:pPr>
+                              <w:r>
+                                <w:rPr>
+                                  <w:rFonts w:eastAsia="Calibri"/>
+                                  <w:color w:val="FFFFFF" w:themeColor="background1"/>
+                                </w:rPr>
+                                <w:t>3</w:t>
+                              </w:r>
+                            </w:p>
+                          </w:txbxContent>
+                        </wps:txbx>
+                        <wps:bodyPr rot="0" spcFirstLastPara="0" vert="horz" wrap="square" lIns="0" tIns="0" rIns="144000" bIns="0" numCol="1" spcCol="0" rtlCol="0" fromWordArt="0" anchor="b" anchorCtr="0" forceAA="0" compatLnSpc="1">
+                          <a:prstTxWarp prst="textNoShape">
+                            <a:avLst/>
+                          </a:prstTxWarp>
+                          <a:noAutofit/>
+                        </wps:bodyPr>
+                      </wps:wsp>
+                      <wps:wsp>
+                        <wps:cNvPr id="14" name="Rectangle 14"/>
+                        <wps:cNvSpPr/>
+                        <wps:spPr>
+                          <a:xfrm>
+                            <a:off x="2171414" y="2382578"/>
+                            <a:ext cx="1259840" cy="1259840"/>
+                          </a:xfrm>
+                          <a:prstGeom prst="rect">
+                            <a:avLst/>
+                          </a:prstGeom>
+                          <a:noFill/>
+                          <a:ln w="38100">
+                            <a:solidFill>
+                              <a:schemeClr val="bg1"/>
+                            </a:solidFill>
+                          </a:ln>
+                        </wps:spPr>
+                        <wps:style>
+                          <a:lnRef idx="2">
+                            <a:schemeClr val="accent1">
+                              <a:shade val="50000"/>
+                            </a:schemeClr>
+                          </a:lnRef>
+                          <a:fillRef idx="1">
+                            <a:schemeClr val="accent1"/>
+                          </a:fillRef>
+                          <a:effectRef idx="0">
+                            <a:schemeClr val="accent1"/>
+                          </a:effectRef>
+                          <a:fontRef idx="minor">
+                            <a:schemeClr val="lt1"/>
+                          </a:fontRef>
+                        </wps:style>
+                        <wps:txbx>
+                          <w:txbxContent>
+                            <w:p>
+                              <w:pPr>
+                                <w:spacing w:line="256" w:lineRule="auto"/>
+                                <w:jc w:val="right"/>
+                                <w:rPr>
+                                  <w:rFonts w:eastAsia="Calibri"/>
+                                  <w:color w:val="FFFFFF" w:themeColor="background1"/>
+                                </w:rPr>
+                              </w:pPr>
+                              <w:r>
+                                <w:rPr>
+                                  <w:rFonts w:eastAsia="Calibri"/>
+                                  <w:color w:val="FFFFFF" w:themeColor="background1"/>
+                                </w:rPr>
+                                <w:t>4</w:t>
+                              </w:r>
+                            </w:p>
+                          </w:txbxContent>
+                        </wps:txbx>
+                        <wps:bodyPr rot="0" spcFirstLastPara="0" vert="horz" wrap="square" lIns="0" tIns="0" rIns="144000" bIns="0" numCol="1" spcCol="0" rtlCol="0" fromWordArt="0" anchor="b" anchorCtr="0" forceAA="0" compatLnSpc="1">
+                          <a:prstTxWarp prst="textNoShape">
+                            <a:avLst/>
+                          </a:prstTxWarp>
+                          <a:noAutofit/>
+                        </wps:bodyPr>
+                      </wps:wsp>
+                      <wps:wsp>
+                        <wps:cNvPr id="15" name="Rectangle 15"/>
+                        <wps:cNvSpPr/>
+                        <wps:spPr>
+                          <a:xfrm>
+                            <a:off x="3431254" y="2383053"/>
+                            <a:ext cx="1259840" cy="1259205"/>
+                          </a:xfrm>
+                          <a:prstGeom prst="rect">
+                            <a:avLst/>
+                          </a:prstGeom>
+                          <a:noFill/>
+                          <a:ln w="38100">
+                            <a:solidFill>
+                              <a:schemeClr val="bg1"/>
+                            </a:solidFill>
+                          </a:ln>
+                        </wps:spPr>
+                        <wps:style>
+                          <a:lnRef idx="2">
+                            <a:schemeClr val="accent1">
+                              <a:shade val="50000"/>
+                            </a:schemeClr>
+                          </a:lnRef>
+                          <a:fillRef idx="1">
+                            <a:schemeClr val="accent1"/>
+                          </a:fillRef>
+                          <a:effectRef idx="0">
+                            <a:schemeClr val="accent1"/>
+                          </a:effectRef>
+                          <a:fontRef idx="minor">
+                            <a:schemeClr val="lt1"/>
+                          </a:fontRef>
+                        </wps:style>
+                        <wps:txbx>
+                          <w:txbxContent>
+                            <w:p>
+                              <w:pPr>
+                                <w:spacing w:line="254" w:lineRule="auto"/>
+                                <w:jc w:val="right"/>
+                                <w:rPr>
+                                  <w:rFonts w:eastAsia="Calibri"/>
+                                  <w:color w:val="FFFFFF" w:themeColor="background1"/>
+                                </w:rPr>
+                              </w:pPr>
+                              <w:r>
+                                <w:rPr>
+                                  <w:rFonts w:eastAsia="Calibri"/>
+                                  <w:color w:val="FFFFFF" w:themeColor="background1"/>
+                                </w:rPr>
+                                <w:t>5</w:t>
+                              </w:r>
+                            </w:p>
+                          </w:txbxContent>
+                        </wps:txbx>
+                        <wps:bodyPr rot="0" spcFirstLastPara="0" vert="horz" wrap="square" lIns="0" tIns="0" rIns="144000" bIns="0" numCol="1" spcCol="0" rtlCol="0" fromWordArt="0" anchor="b" anchorCtr="0" forceAA="0" compatLnSpc="1">
+                          <a:prstTxWarp prst="textNoShape">
+                            <a:avLst/>
+                          </a:prstTxWarp>
+                          <a:noAutofit/>
+                        </wps:bodyPr>
+                      </wps:wsp>
+                      <wps:wsp>
+                        <wps:cNvPr id="16" name="Rectangle 16"/>
+                        <wps:cNvSpPr/>
+                        <wps:spPr>
+                          <a:xfrm>
+                            <a:off x="4691254" y="2382893"/>
+                            <a:ext cx="1259840" cy="1259205"/>
+                          </a:xfrm>
+                          <a:prstGeom prst="rect">
+                            <a:avLst/>
+                          </a:prstGeom>
+                          <a:noFill/>
+                          <a:ln w="38100">
+                            <a:solidFill>
+                              <a:schemeClr val="bg1"/>
+                            </a:solidFill>
+                          </a:ln>
+                        </wps:spPr>
+                        <wps:style>
+                          <a:lnRef idx="2">
+                            <a:schemeClr val="accent1">
+                              <a:shade val="50000"/>
+                            </a:schemeClr>
+                          </a:lnRef>
+                          <a:fillRef idx="1">
+                            <a:schemeClr val="accent1"/>
+                          </a:fillRef>
+                          <a:effectRef idx="0">
+                            <a:schemeClr val="accent1"/>
+                          </a:effectRef>
+                          <a:fontRef idx="minor">
+                            <a:schemeClr val="lt1"/>
+                          </a:fontRef>
+                        </wps:style>
+                        <wps:txbx>
+                          <w:txbxContent>
+                            <w:p>
+                              <w:pPr>
+                                <w:spacing w:line="254" w:lineRule="auto"/>
+                                <w:jc w:val="right"/>
+                                <w:rPr>
+                                  <w:rFonts w:eastAsia="Calibri"/>
+                                  <w:color w:val="FFFFFF" w:themeColor="background1"/>
+                                </w:rPr>
+                              </w:pPr>
+                              <w:r>
+                                <w:rPr>
+                                  <w:rFonts w:eastAsia="Calibri"/>
+                                  <w:color w:val="FFFFFF" w:themeColor="background1"/>
+                                </w:rPr>
+                                <w:t>6</w:t>
+                              </w:r>
+                            </w:p>
+                          </w:txbxContent>
+                        </wps:txbx>
+                        <wps:bodyPr rot="0" spcFirstLastPara="0" vert="horz" wrap="square" lIns="0" tIns="0" rIns="144000" bIns="0" numCol="1" spcCol="0" rtlCol="0" fromWordArt="0" anchor="b" anchorCtr="0" forceAA="0" compatLnSpc="1">
+                          <a:prstTxWarp prst="textNoShape">
+                            <a:avLst/>
+                          </a:prstTxWarp>
+                          <a:noAutofit/>
+                        </wps:bodyPr>
+                      </wps:wsp>
+                      <wps:wsp>
+                        <wps:cNvPr id="17" name="Rectangle 17"/>
+                        <wps:cNvSpPr/>
+                        <wps:spPr>
+                          <a:xfrm>
+                            <a:off x="2171505" y="1123300"/>
+                            <a:ext cx="288000" cy="288000"/>
+                          </a:xfrm>
+                          <a:prstGeom prst="rect">
+                            <a:avLst/>
+                          </a:prstGeom>
+                          <a:ln>
+                            <a:noFill/>
+                          </a:ln>
+                        </wps:spPr>
+                        <wps:style>
+                          <a:lnRef idx="2">
+                            <a:schemeClr val="accent6"/>
+                          </a:lnRef>
+                          <a:fillRef idx="1">
+                            <a:schemeClr val="lt1"/>
+                          </a:fillRef>
+                          <a:effectRef idx="0">
+                            <a:schemeClr val="accent6"/>
+                          </a:effectRef>
+                          <a:fontRef idx="minor">
+                            <a:schemeClr val="dk1"/>
+                          </a:fontRef>
+                        </wps:style>
+                        <wps:txbx>
+                          <w:txbxContent>
+                            <w:p>
+                              <w:pPr>
+                                <w:jc w:val="center"/>
+                              </w:pPr>
+                              <w:r>
+                                <w:t>8</w:t>
+                              </w:r>
+                            </w:p>
+                          </w:txbxContent>
+                        </wps:txbx>
+                        <wps:bodyPr rot="0" spcFirstLastPara="0" vertOverflow="overflow" horzOverflow="overflow" vert="horz" wrap="square" lIns="0" tIns="36000" rIns="0" bIns="0" numCol="1" spcCol="0" rtlCol="0" fromWordArt="0" anchor="ctr" anchorCtr="0" forceAA="0" compatLnSpc="1">
+                          <a:prstTxWarp prst="textNoShape">
+                            <a:avLst/>
+                          </a:prstTxWarp>
+                          <a:noAutofit/>
+                        </wps:bodyPr>
+                      </wps:wsp>
+                    </wpc:wpc>
+                  </a:graphicData>
+                </a:graphic>
+              </wp:inline>
+            </w:drawing>
+          </mc:Choice>
+          <mc:Fallback>
+            <w:pict>
+              <v:group w14:anchorId="484A7251" id="Zone de dessin 18" o:spid="_x0000_s1089" editas="canvas" style="width:516.4pt;height:379.8pt;mso-position-horizontal-relative:char;mso-position-vertical-relative:line" coordsize="65576,48234" o:gfxdata="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">
+                <v:shape id="_x0000_s1090" type="#_x0000_t75" style="position:absolute;width:65576;height:48234;visibility:visible;mso-wrap-style:square">
+                  <v:fill o:detectmouseclick="t"/>
+                  <v:path o:connecttype="none"/>
+                </v:shape>
+                <v:rect id="Rectangle 11" o:spid="_x0000_s1091" style="position:absolute;left:21714;top:11232;width:12600;height:12600;visibility:visible;mso-wrap-style:square;v-text-anchor:bottom" o:gfxdata="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" filled="f" strokecolor="white [3212]" strokeweight="3pt">
+                  <v:textbox inset="0,0,4mm,0">
+                    <w:txbxContent>
+                      <w:p>
+                        <w:pPr>
+                          <w:jc w:val="right"/>
+                          <w:rPr>
+                            <w:color w:val="FFFFFF" w:themeColor="background1"/>
+                          </w:rPr>
+                        </w:pPr>
+                        <w:r>
+                          <w:rPr>
+                            <w:color w:val="FFFFFF" w:themeColor="background1"/>
+                          </w:rPr>
+                          <w:t>1</w:t>
+                        </w:r>
+                      </w:p>
+                    </w:txbxContent>
+                  </v:textbox>
+                </v:rect>
+                <v:rect id="Rectangle 12" o:spid="_x0000_s1092" style="position:absolute;left:34314;top:11234;width:12598;height:12599;visibility:visible;mso-wrap-style:square;v-text-anchor:bottom" o:gfxdata="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" filled="f" strokecolor="white [3212]" strokeweight="3pt">
+                  <v:textbox inset="0,0,4mm,0">
+                    <w:txbxContent>
+                      <w:p>
+                        <w:pPr>
+                          <w:spacing w:line="256" w:lineRule="auto"/>
+                          <w:jc w:val="right"/>
+                          <w:rPr>
+                            <w:rFonts w:eastAsia="Calibri"/>
+                            <w:color w:val="FFFFFF" w:themeColor="background1"/>
+                          </w:rPr>
+                        </w:pPr>
+                        <w:r>
+                          <w:rPr>
+                            <w:rFonts w:eastAsia="Calibri"/>
+                            <w:color w:val="FFFFFF" w:themeColor="background1"/>
+                          </w:rPr>
+                          <w:t>2</w:t>
+                        </w:r>
+                      </w:p>
+                    </w:txbxContent>
+                  </v:textbox>
+                </v:rect>
+                <v:rect id="Rectangle 13" o:spid="_x0000_s1093" style="position:absolute;left:46912;top:11234;width:12598;height:12598;visibility:visible;mso-wrap-style:square;v-text-anchor:bottom" o:gfxdata="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" filled="f" strokecolor="white [3212]" strokeweight="3pt">
+                  <v:textbox inset="0,0,4mm,0">
+                    <w:txbxContent>
+                      <w:p>
+                        <w:pPr>
+                          <w:spacing w:line="256" w:lineRule="auto"/>
+                          <w:jc w:val="right"/>
+                          <w:rPr>
+                            <w:rFonts w:eastAsia="Calibri"/>
+                            <w:color w:val="FFFFFF" w:themeColor="background1"/>
+                          </w:rPr>
+                        </w:pPr>
+                        <w:r>
+                          <w:rPr>
+                            <w:rFonts w:eastAsia="Calibri"/>
+                            <w:color w:val="FFFFFF" w:themeColor="background1"/>
+                          </w:rPr>
+                          <w:t>3</w:t>
+                        </w:r>
+                      </w:p>
+                    </w:txbxContent>
+                  </v:textbox>
+                </v:rect>
+                <v:rect id="Rectangle 14" o:spid="_x0000_s1094" style="position:absolute;left:21714;top:23825;width:12598;height:12599;visibility:visible;mso-wrap-style:square;v-text-anchor:bottom" o:gfxdata="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" filled="f" strokecolor="white [3212]" strokeweight="3pt">
+                  <v:textbox inset="0,0,4mm,0">
+                    <w:txbxContent>
+                      <w:p>
+                        <w:pPr>
+                          <w:spacing w:line="256" w:lineRule="auto"/>
+                          <w:jc w:val="right"/>
+                          <w:rPr>
+                            <w:rFonts w:eastAsia="Calibri"/>
+                            <w:color w:val="FFFFFF" w:themeColor="background1"/>
+                          </w:rPr>
+                        </w:pPr>
+                        <w:r>
+                          <w:rPr>
+                            <w:rFonts w:eastAsia="Calibri"/>
+                            <w:color w:val="FFFFFF" w:themeColor="background1"/>
+                          </w:rPr>
+                          <w:t>4</w:t>
+                        </w:r>
+                      </w:p>
+                    </w:txbxContent>
+                  </v:textbox>
+                </v:rect>
+                <v:rect id="Rectangle 15" o:spid="_x0000_s1095" style="position:absolute;left:34312;top:23830;width:12598;height:12592;visibility:visible;mso-wrap-style:square;v-text-anchor:bottom" o:gfxdata="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" filled="f" strokecolor="white [3212]" strokeweight="3pt">
+                  <v:textbox inset="0,0,4mm,0">
+                    <w:txbxContent>
+                      <w:p>
+                        <w:pPr>
+                          <w:spacing w:line="254" w:lineRule="auto"/>
+                          <w:jc w:val="right"/>
+                          <w:rPr>
+                            <w:rFonts w:eastAsia="Calibri"/>
+                            <w:color w:val="FFFFFF" w:themeColor="background1"/>
+                          </w:rPr>
+                        </w:pPr>
+                        <w:r>
+                          <w:rPr>
+                            <w:rFonts w:eastAsia="Calibri"/>
+                            <w:color w:val="FFFFFF" w:themeColor="background1"/>
+                          </w:rPr>
+                          <w:t>5</w:t>
+                        </w:r>
+                      </w:p>
+                    </w:txbxContent>
+                  </v:textbox>
+                </v:rect>
+                <v:rect id="Rectangle 16" o:spid="_x0000_s1096" style="position:absolute;left:46912;top:23828;width:12598;height:12592;visibility:visible;mso-wrap-style:square;v-text-anchor:bottom" o:gfxdata="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" filled="f" strokecolor="white [3212]" strokeweight="3pt">
+                  <v:textbox inset="0,0,4mm,0">
+                    <w:txbxContent>
+                      <w:p>
+                        <w:pPr>
+                          <w:spacing w:line="254" w:lineRule="auto"/>
+                          <w:jc w:val="right"/>
+                          <w:rPr>
+                            <w:rFonts w:eastAsia="Calibri"/>
+                            <w:color w:val="FFFFFF" w:themeColor="background1"/>
+                          </w:rPr>
+                        </w:pPr>
+                        <w:r>
+                          <w:rPr>
+                            <w:rFonts w:eastAsia="Calibri"/>
+                            <w:color w:val="FFFFFF" w:themeColor="background1"/>
+                          </w:rPr>
+                          <w:t>6</w:t>
+                        </w:r>
+                      </w:p>
+                    </w:txbxContent>
+                  </v:textbox>
+                </v:rect>
+                <v:rect id="Rectangle 17" o:spid="_x0000_s1097" style="position:absolute;left:21715;top:11233;width:2880;height:2880;visibility:visible;mso-wrap-style:square;v-text-anchor:middle" o:gfxdata="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" fillcolor="white [3201]" stroked="f" strokeweight="1pt">
+                  <v:textbox inset="0,1mm,0,0">
+                    <w:txbxContent>
+                      <w:p>
+                        <w:pPr>
+                          <w:jc w:val="center"/>
+                        </w:pPr>
+                        <w:r>
+                          <w:t>8</w:t>
+                        </w:r>
+                      </w:p>
+                    </w:txbxContent>
+                  </v:textbox>
+                </v:rect>
+                <w10:anchorlock/>
+              </v:group>
+            </w:pict>
+          </mc:Fallback>
+        </mc:AlternateContent>
+      </w:r>
+    </w:p>
+    <w:p/>
+    <w:p>
       <w:pPr>
         <w:jc w:val="center"/>
       </w:pPr>
@@ -3689,10 +4905,7 @@
     <w:sectPr>
       <w:headerReference w:type="even" r:id="rId8"/>
       <w:headerReference w:type="default" r:id="rId9"/>
-      <w:footerReference w:type="even" r:id="rId10"/>
-      <w:footerReference w:type="default" r:id="rId11"/>
-      <w:headerReference w:type="first" r:id="rId12"/>
-      <w:footerReference w:type="first" r:id="rId13"/>
+      <w:headerReference w:type="first" r:id="rId10"/>
       <w:pgSz w:w="11906" w:h="16838" w:code="9"/>
       <w:pgMar w:top="720" w:right="720" w:bottom="720" w:left="720" w:header="709" w:footer="709" w:gutter="0"/>
       <w:cols w:space="708"/>
@@ -3725,36 +4938,6 @@
     </w:p>
   </w:endnote>
 </w:endnotes>
-</file>
-
-<file path=word/footer1.xml><?xml version="1.0" encoding="utf-8"?>
-<w:ftr xmlns:wpc="http://schemas.microsoft.com/office/word/2010/wordprocessingCanvas" xmlns:cx="http://schemas.microsoft.com/office/drawing/2014/chartex" xmlns:cx1="http://schemas.microsoft.com/office/drawing/2015/9/8/chartex" xmlns:cx2="http://schemas.microsoft.com/office/drawing/2015/10/21/chartex" xmlns:cx3="http://schemas.microsoft.com/office/drawing/2016/5/9/chartex" xmlns:cx4="http://schemas.microsoft.com/office/drawing/2016/5/10/chartex" xmlns:cx5="http://schemas.microsoft.com/office/drawing/2016/5/11/chartex" xmlns:cx6="http://schemas.microsoft.com/office/drawing/2016/5/12/chartex" xmlns:cx7="http://schemas.microsoft.com/office/drawing/2016/5/13/chartex" xmlns:cx8="http://schemas.microsoft.com/office/drawing/2016/5/14/chartex" xmlns:mc="http://schemas.openxmlformats.org/markup-compatibility/2006" xmlns:aink="http://schemas.microsoft.com/office/drawing/2016/ink" xmlns:am3d="http://schemas.microsoft.com/office/drawing/2017/model3d" xmlns:o="urn:schemas-microsoft-com:office:office" xmlns:r="http://schemas.openxmlformats.org/officeDocument/2006/relationships" xmlns:m="http://schemas.openxmlformats.org/officeDocument/2006/math" xmlns:v="urn:schemas-microsoft-com:vml" xmlns:wp14="http://schemas.microsoft.com/office/word/2010/wordprocessingDrawing" xmlns:wp="http://schemas.openxmlformats.org/drawingml/2006/wordprocessingDrawing" xmlns:w10="urn:schemas-microsoft-com:office:word" xmlns:w="http://schemas.openxmlformats.org/wordprocessingml/2006/main" xmlns:w14="http://schemas.microsoft.com/office/word/2010/wordml" xmlns:w15="http://schemas.microsoft.com/office/word/2012/wordml" xmlns:w16cex="http://schemas.microsoft.com/office/word/2018/wordml/cex" xmlns:w16cid="http://schemas.microsoft.com/office/word/2016/wordml/cid" xmlns:w16="http://schemas.microsoft.com/office/word/2018/wordml" xmlns:w16sdtdh="http://schemas.microsoft.com/office/word/2020/wordml/sdtdatahash" xmlns:w16se="http://schemas.microsoft.com/office/word/2015/wordml/symex" xmlns:wpg="http://schemas.microsoft.com/office/word/2010/wordprocessingGroup" xmlns:wpi="http://schemas.microsoft.com/office/word/2010/wordprocessingInk" xmlns:wne="http://schemas.microsoft.com/office/word/2006/wordml" xmlns:wps="http://schemas.microsoft.com/office/word/2010/wordprocessingShape" mc:Ignorable="w14 w15 w16se w16cid w16 w16cex w16sdtdh wp14">
-  <w:p>
-    <w:pPr>
-      <w:pStyle w:val="Pieddepage"/>
-    </w:pPr>
-  </w:p>
-</w:ftr>
-</file>
-
-<file path=word/footer2.xml><?xml version="1.0" encoding="utf-8"?>
-<w:ftr xmlns:wpc="http://schemas.microsoft.com/office/word/2010/wordprocessingCanvas" xmlns:cx="http://schemas.microsoft.com/office/drawing/2014/chartex" xmlns:cx1="http://schemas.microsoft.com/office/drawing/2015/9/8/chartex" xmlns:cx2="http://schemas.microsoft.com/office/drawing/2015/10/21/chartex" xmlns:cx3="http://schemas.microsoft.com/office/drawing/2016/5/9/chartex" xmlns:cx4="http://schemas.microsoft.com/office/drawing/2016/5/10/chartex" xmlns:cx5="http://schemas.microsoft.com/office/drawing/2016/5/11/chartex" xmlns:cx6="http://schemas.microsoft.com/office/drawing/2016/5/12/chartex" xmlns:cx7="http://schemas.microsoft.com/office/drawing/2016/5/13/chartex" xmlns:cx8="http://schemas.microsoft.com/office/drawing/2016/5/14/chartex" xmlns:mc="http://schemas.openxmlformats.org/markup-compatibility/2006" xmlns:aink="http://schemas.microsoft.com/office/drawing/2016/ink" xmlns:am3d="http://schemas.microsoft.com/office/drawing/2017/model3d" xmlns:o="urn:schemas-microsoft-com:office:office" xmlns:r="http://schemas.openxmlformats.org/officeDocument/2006/relationships" xmlns:m="http://schemas.openxmlformats.org/officeDocument/2006/math" xmlns:v="urn:schemas-microsoft-com:vml" xmlns:wp14="http://schemas.microsoft.com/office/word/2010/wordprocessingDrawing" xmlns:wp="http://schemas.openxmlformats.org/drawingml/2006/wordprocessingDrawing" xmlns:w10="urn:schemas-microsoft-com:office:word" xmlns:w="http://schemas.openxmlformats.org/wordprocessingml/2006/main" xmlns:w14="http://schemas.microsoft.com/office/word/2010/wordml" xmlns:w15="http://schemas.microsoft.com/office/word/2012/wordml" xmlns:w16cex="http://schemas.microsoft.com/office/word/2018/wordml/cex" xmlns:w16cid="http://schemas.microsoft.com/office/word/2016/wordml/cid" xmlns:w16="http://schemas.microsoft.com/office/word/2018/wordml" xmlns:w16sdtdh="http://schemas.microsoft.com/office/word/2020/wordml/sdtdatahash" xmlns:w16se="http://schemas.microsoft.com/office/word/2015/wordml/symex" xmlns:wpg="http://schemas.microsoft.com/office/word/2010/wordprocessingGroup" xmlns:wpi="http://schemas.microsoft.com/office/word/2010/wordprocessingInk" xmlns:wne="http://schemas.microsoft.com/office/word/2006/wordml" xmlns:wps="http://schemas.microsoft.com/office/word/2010/wordprocessingShape" mc:Ignorable="w14 w15 w16se w16cid w16 w16cex w16sdtdh wp14">
-  <w:p>
-    <w:pPr>
-      <w:pStyle w:val="Pieddepage"/>
-    </w:pPr>
-  </w:p>
-</w:ftr>
-</file>
-
-<file path=word/footer3.xml><?xml version="1.0" encoding="utf-8"?>
-<w:ftr xmlns:wpc="http://schemas.microsoft.com/office/word/2010/wordprocessingCanvas" xmlns:cx="http://schemas.microsoft.com/office/drawing/2014/chartex" xmlns:cx1="http://schemas.microsoft.com/office/drawing/2015/9/8/chartex" xmlns:cx2="http://schemas.microsoft.com/office/drawing/2015/10/21/chartex" xmlns:cx3="http://schemas.microsoft.com/office/drawing/2016/5/9/chartex" xmlns:cx4="http://schemas.microsoft.com/office/drawing/2016/5/10/chartex" xmlns:cx5="http://schemas.microsoft.com/office/drawing/2016/5/11/chartex" xmlns:cx6="http://schemas.microsoft.com/office/drawing/2016/5/12/chartex" xmlns:cx7="http://schemas.microsoft.com/office/drawing/2016/5/13/chartex" xmlns:cx8="http://schemas.microsoft.com/office/drawing/2016/5/14/chartex" xmlns:mc="http://schemas.openxmlformats.org/markup-compatibility/2006" xmlns:aink="http://schemas.microsoft.com/office/drawing/2016/ink" xmlns:am3d="http://schemas.microsoft.com/office/drawing/2017/model3d" xmlns:o="urn:schemas-microsoft-com:office:office" xmlns:r="http://schemas.openxmlformats.org/officeDocument/2006/relationships" xmlns:m="http://schemas.openxmlformats.org/officeDocument/2006/math" xmlns:v="urn:schemas-microsoft-com:vml" xmlns:wp14="http://schemas.microsoft.com/office/word/2010/wordprocessingDrawing" xmlns:wp="http://schemas.openxmlformats.org/drawingml/2006/wordprocessingDrawing" xmlns:w10="urn:schemas-microsoft-com:office:word" xmlns:w="http://schemas.openxmlformats.org/wordprocessingml/2006/main" xmlns:w14="http://schemas.microsoft.com/office/word/2010/wordml" xmlns:w15="http://schemas.microsoft.com/office/word/2012/wordml" xmlns:w16cex="http://schemas.microsoft.com/office/word/2018/wordml/cex" xmlns:w16cid="http://schemas.microsoft.com/office/word/2016/wordml/cid" xmlns:w16="http://schemas.microsoft.com/office/word/2018/wordml" xmlns:w16sdtdh="http://schemas.microsoft.com/office/word/2020/wordml/sdtdatahash" xmlns:w16se="http://schemas.microsoft.com/office/word/2015/wordml/symex" xmlns:wpg="http://schemas.microsoft.com/office/word/2010/wordprocessingGroup" xmlns:wpi="http://schemas.microsoft.com/office/word/2010/wordprocessingInk" xmlns:wne="http://schemas.microsoft.com/office/word/2006/wordml" xmlns:wps="http://schemas.microsoft.com/office/word/2010/wordprocessingShape" mc:Ignorable="w14 w15 w16se w16cid w16 w16cex w16sdtdh wp14">
-  <w:p>
-    <w:pPr>
-      <w:pStyle w:val="Pieddepage"/>
-    </w:pPr>
-  </w:p>
-</w:ftr>
 </file>
 
 <file path=word/footnotes.xml><?xml version="1.0" encoding="utf-8"?>
@@ -3814,6 +4997,7 @@
         </v:shapetype>
         <v:shape id="WordPictureWatermark798412626" o:spid="_x0000_s1047" type="#_x0000_t75" style="position:absolute;margin-left:0;margin-top:0;width:514pt;height:769.45pt;z-index:-251657216;mso-position-horizontal:center;mso-position-horizontal-relative:margin;mso-position-vertical:center;mso-position-vertical-relative:margin" o:allowincell="f">
           <v:imagedata r:id="rId1" o:title="Hubble-infant-galaxy-resized"/>
+          <w10:wrap anchorx="margin" anchory="margin"/>
         </v:shape>
       </w:pict>
     </w:r>
@@ -3934,7 +5118,7 @@
               <w:sz w:val="20"/>
               <w:szCs w:val="20"/>
             </w:rPr>
-            <w:t>2021-1023-1746</w:t>
+            <w:t>2021-1030-1912</w:t>
           </w:r>
           <w:r>
             <w:rPr>
@@ -4122,6 +5306,7 @@
         </v:shapetype>
         <v:shape id="WordPictureWatermark798412627" o:spid="_x0000_s1048" type="#_x0000_t75" style="position:absolute;margin-left:0;margin-top:0;width:514pt;height:769.45pt;z-index:-251656192;mso-position-horizontal:center;mso-position-horizontal-relative:margin;mso-position-vertical:center;mso-position-vertical-relative:margin" o:allowincell="f">
           <v:imagedata r:id="rId1" o:title="Hubble-infant-galaxy-resized"/>
+          <w10:wrap anchorx="margin" anchory="margin"/>
         </v:shape>
       </w:pict>
     </w:r>
@@ -4161,6 +5346,7 @@
         </v:shapetype>
         <v:shape id="WordPictureWatermark798412625" o:spid="_x0000_s1046" type="#_x0000_t75" style="position:absolute;margin-left:0;margin-top:0;width:514pt;height:769.45pt;z-index:-251658240;mso-position-horizontal:center;mso-position-horizontal-relative:margin;mso-position-vertical:center;mso-position-vertical-relative:margin" o:allowincell="f">
           <v:imagedata r:id="rId1" o:title="Hubble-infant-galaxy-resized"/>
+          <w10:wrap anchorx="margin" anchory="margin"/>
         </v:shape>
       </w:pict>
     </w:r>

</xml_diff>